<commit_message>
Antwoord hardware approval en nieuwe mail vervolg hardware toegevoegd.
</commit_message>
<xml_diff>
--- a/Documents/Client Communication/Hardware Approval.docx
+++ b/Documents/Client Communication/Hardware Approval.docx
@@ -133,8 +133,6 @@
       </w:r>
       <w:r>
         <w:br/>
-      </w:r>
-      <w:r>
         <w:t>Wij kunnen jammer genoeg de installatie niet gratis beschikbaar stellen omdat installatie geblokkeerd worden door de Google App Store. Dit betekent dat de app op de Play Store gezet moet worden, zodat uw klanten de app zelf kunnen downloaden. Dan is de app dus niet bruikbaar op uw toestellen. Dit kost eenmalig 25 euro voor een developer-account.</w:t>
       </w:r>
     </w:p>
@@ -148,8 +146,6 @@
       </w:r>
       <w:r>
         <w:br/>
-      </w:r>
-      <w:r>
         <w:t xml:space="preserve">Deze optie is voor de teams jammer genoeg het lastigst, aangezien wij vrij strak zitten in de planning. Dit kan dus leiden tot een minder sterk concept en/of product. Ook hebben wij onze zorgen over het Alcatel toestel, die waarschijnlijk niet krachtig genoeg is om apps te ondersteunen, ook als deze apps zonder AR ontwikkeld zijn. </w:t>
       </w:r>
       <w:proofErr w:type="spellStart"/>
@@ -200,8 +196,6 @@
       </w:r>
       <w:r>
         <w:br/>
-      </w:r>
-      <w:r>
         <w:t>Ingmar van Busschbach,</w:t>
       </w:r>
       <w:r>
@@ -223,51 +217,23 @@
       </w:r>
       <w:proofErr w:type="spellStart"/>
       <w:r>
-        <w:rPr>
-          <w:lang w:val="en-US"/>
-        </w:rPr>
         <w:lastRenderedPageBreak/>
         <w:t>Nacef</w:t>
       </w:r>
       <w:proofErr w:type="spellEnd"/>
       <w:r>
-        <w:rPr>
-          <w:lang w:val="en-US"/>
-        </w:rPr>
-        <w:t xml:space="preserve"> </w:t>
-      </w:r>
-      <w:proofErr w:type="spellStart"/>
-      <w:r>
-        <w:rPr>
-          <w:lang w:val="en-US"/>
-        </w:rPr>
-        <w:t>el</w:t>
-      </w:r>
-      <w:proofErr w:type="spellEnd"/>
-      <w:r>
-        <w:rPr>
-          <w:lang w:val="en-US"/>
-        </w:rPr>
-        <w:t xml:space="preserve"> </w:t>
-      </w:r>
-      <w:proofErr w:type="spellStart"/>
-      <w:r>
-        <w:rPr>
-          <w:lang w:val="en-US"/>
-        </w:rPr>
+        <w:t xml:space="preserve"> el </w:t>
+      </w:r>
+      <w:proofErr w:type="spellStart"/>
+      <w:r>
         <w:t>Ajami</w:t>
       </w:r>
       <w:proofErr w:type="spellEnd"/>
       <w:r>
-        <w:rPr>
-          <w:lang w:val="en-US"/>
-        </w:rPr>
         <w:t>,</w:t>
       </w:r>
       <w:r>
         <w:br/>
-      </w:r>
-      <w:r>
         <w:t xml:space="preserve">product </w:t>
       </w:r>
       <w:proofErr w:type="spellStart"/>
@@ -279,6 +245,206 @@
         <w:t xml:space="preserve"> team 1.</w:t>
       </w:r>
     </w:p>
+    <w:p>
+      <w:pPr>
+        <w:pStyle w:val="Kop1"/>
+      </w:pPr>
+      <w:r>
+        <w:t>17 Februari, 2023</w:t>
+      </w:r>
+    </w:p>
+    <w:p>
+      <w:r>
+        <w:t xml:space="preserve">Van: Astrid </w:t>
+      </w:r>
+      <w:proofErr w:type="spellStart"/>
+      <w:r>
+        <w:t>Henraat</w:t>
+      </w:r>
+      <w:proofErr w:type="spellEnd"/>
+      <w:r>
+        <w:br/>
+      </w:r>
+      <w:r>
+        <w:t>Naar: Ingmar van Busschbach</w:t>
+      </w:r>
+      <w:r>
+        <w:br/>
+        <w:t>Onderwerp: Alternatieven hardware</w:t>
+      </w:r>
+    </w:p>
+    <w:p>
+      <w:r>
+        <w:t xml:space="preserve">Hallo Ingmar en </w:t>
+      </w:r>
+      <w:proofErr w:type="spellStart"/>
+      <w:r>
+        <w:t>Nacef</w:t>
+      </w:r>
+      <w:proofErr w:type="spellEnd"/>
+      <w:r>
+        <w:t>,</w:t>
+      </w:r>
+    </w:p>
+    <w:p>
+      <w:r>
+        <w:t xml:space="preserve">Wat fijn dat jullie dit onderzocht hebben. Zoals je merkt, hebben we weinig verstand van jullie vakgebied. We hebben bijvoorbeeld moeten opzoeken op Google wat 'AR' nou precies is! </w:t>
+      </w:r>
+    </w:p>
+    <w:p>
+      <w:r>
+        <w:t xml:space="preserve">Maar ik begrijp wat jullie aangeven, dat de oude telefoons die we hebben liggen niet goed genoeg meer zijn om een dergelijk spel / app te kunnen draaien. En dat AR niet automatisch op elk toestel kan draaien. Op termijn willen we zeker kijken of we telefoons gaan aanschaffen maar dat zal niet op hele korte termijn zijn. Eerst maar eens kijken of we een leuke app kunnen gebruiken en of er voldoende animo voor is zoals we denken. Ik waardeer de input zeer en bewaar de adviezen ook. We zouden het </w:t>
+      </w:r>
+      <w:proofErr w:type="spellStart"/>
+      <w:r>
+        <w:t>tzt</w:t>
+      </w:r>
+      <w:proofErr w:type="spellEnd"/>
+      <w:r>
+        <w:t xml:space="preserve"> ook fijn vinden om te weten aan welke specificaties een telefoon moet voldoen om het spel te kunnen draaien. </w:t>
+      </w:r>
+    </w:p>
+    <w:p>
+      <w:r>
+        <w:t xml:space="preserve">Voor nu hebben we bedacht dat het handiger is de app aan te bieden via de </w:t>
+      </w:r>
+      <w:proofErr w:type="spellStart"/>
+      <w:r>
+        <w:t>playstore</w:t>
+      </w:r>
+      <w:proofErr w:type="spellEnd"/>
+      <w:r>
+        <w:t xml:space="preserve">. Op onze eigen telefoons, in ieder geval die van Erik, kunnen we deze waarschijnlijk wel downloaden. En de meeste mensen hebben natuurlijk zelf een smartphone. Het bedrag voor een developer account is geen probleem. Wellicht dat we </w:t>
+      </w:r>
+      <w:proofErr w:type="spellStart"/>
+      <w:r>
+        <w:t>tzt</w:t>
+      </w:r>
+      <w:proofErr w:type="spellEnd"/>
+      <w:r>
+        <w:t xml:space="preserve"> wel hulp nodig hebben bij het maken van zo'n developer account.</w:t>
+      </w:r>
+    </w:p>
+    <w:p>
+      <w:r>
+        <w:t xml:space="preserve">Optie 3, het nieuwe concept, is dan waarschijnlijk niet meer nodig. </w:t>
+      </w:r>
+    </w:p>
+    <w:p>
+      <w:r>
+        <w:t>Dan de andere vragen:</w:t>
+      </w:r>
+    </w:p>
+    <w:p>
+      <w:r>
+        <w:t xml:space="preserve"> - Wij willen graag wat fantasie-elementen toevoegen aan het project. Bijvoorbeeld pratende dieren of planten, of bewegende bomen, met als doel om de fantasie van het kind te verrijken en meer interesse en vermaak te geven aan het kind. Bent u daar in geïnteresseerd?</w:t>
+      </w:r>
+    </w:p>
+    <w:p>
+      <w:r>
+        <w:t xml:space="preserve">Heel erg leuk! Ik kan me voorstellen dat die manier van interactie zeker bijdraagt aan het plezier. </w:t>
+      </w:r>
+    </w:p>
+    <w:p>
+      <w:r>
+        <w:t>- Wij willen graag een ouderwets dorpje toevoegen om de geschiedenis van de Veluwe te demonstreren. Dit zullen een paar ouderwetse gebouwen zijn die het kind kan zien via de camera. Bent u daar in geïnteresseerd?</w:t>
+      </w:r>
+    </w:p>
+    <w:p>
+      <w:r>
+        <w:t>Zeker, het is leerzaam om iets van de historie toe te voegen. In de omgeving zijn ook echt een paar interessante punten. De route komt er niet langs maar misschien is het interessant voor jullie om mee te nemen. Als jullie een ander idee hebben, natuurlijk net zo goed!!</w:t>
+      </w:r>
+    </w:p>
+    <w:p/>
+    <w:p>
+      <w:r>
+        <w:t>Het gebied waar we lopen is Bruggelen</w:t>
+      </w:r>
+      <w:r>
+        <w:br/>
+      </w:r>
+      <w:r>
+        <w:t>https://www.sbne-beekbergen.nl/bruggelen/</w:t>
+      </w:r>
+    </w:p>
+    <w:p>
+      <w:r>
+        <w:t xml:space="preserve">In ieder geval komt onze route langs kasteel </w:t>
+      </w:r>
+      <w:proofErr w:type="spellStart"/>
+      <w:r>
+        <w:t>spelderholt</w:t>
+      </w:r>
+      <w:proofErr w:type="spellEnd"/>
+      <w:r>
+        <w:br/>
+      </w:r>
+      <w:r>
+        <w:t>https://www.parcspelderholt.nl/kasteel/</w:t>
+      </w:r>
+      <w:r>
+        <w:br/>
+      </w:r>
+      <w:r>
+        <w:t>https://www.parcspelderholt.nl/over-spelderholt/onze-organisatie/geschiedenis-van-spelderholt/</w:t>
+      </w:r>
+    </w:p>
+    <w:p>
+      <w:r>
+        <w:lastRenderedPageBreak/>
+        <w:t>In de buurt zijn de volgende historische plaatsen te bezoeken</w:t>
+      </w:r>
+      <w:r>
+        <w:br/>
+      </w:r>
+      <w:r>
+        <w:t>Een oude luchtwachttoren (alleen nog de fundering)</w:t>
+      </w:r>
+      <w:r>
+        <w:br/>
+      </w:r>
+      <w:r>
+        <w:t>https://www.bunkerinfo.nl/2017/09/luchtwachttoren-2p2-beekbergen.html</w:t>
+      </w:r>
+    </w:p>
+    <w:p>
+      <w:r>
+        <w:t>De plek waar vroeger de rechtspraak werd gehouden</w:t>
+      </w:r>
+      <w:r>
+        <w:br/>
+      </w:r>
+      <w:r>
+        <w:t>https://mijngelderland.nl/inhoud/verhalen/rechtspraak-op-het-herenhul-in-engelanderholt</w:t>
+      </w:r>
+    </w:p>
+    <w:p>
+      <w:r>
+        <w:t>- U had het over een speurtocht / prijzenkist voor het einde van de wandeltocht. Bent u nog geïnteresseerd om die te behouden binnen dit spel? Wij kunnen bijvoorbeeld letters of puzzels plaatsen op de vacht van de wolf, of op de muren van het dorpje, die het kind kan onthouden voor de prijs.</w:t>
+      </w:r>
+    </w:p>
+    <w:p>
+      <w:r>
+        <w:t xml:space="preserve">We willen graag dat de kinderen na afloop een prijsje kunnen uitzoeken. Een simpel speeltje. Zoals je dat ook hebt in een pannenkoekenhuis. Het is ook helemaal prima als ze de puzzels tijdens de wandeling kunnen oplossen en de antwoorden kunnen onthouden. Of wij ze naar de antwoorden kunnen vragen, Uiteraard is het de bedoeling dat ze altijd winnen.. dus dat ze altijd de antwoorden goed hebben en een prijsje krijgen. Dus in welke vorm staat helemaal vrij. </w:t>
+      </w:r>
+    </w:p>
+    <w:p>
+      <w:r>
+        <w:t>Hopelijk hebben jullie hier weer voldoende informatie aan.</w:t>
+      </w:r>
+    </w:p>
+    <w:p>
+      <w:r>
+        <w:t>Vriendelijke groet,</w:t>
+      </w:r>
+      <w:r>
+        <w:br/>
+      </w:r>
+      <w:r>
+        <w:t>Astrid en Erik</w:t>
+      </w:r>
+    </w:p>
+    <w:p/>
     <w:sectPr>
       <w:pgSz w:w="11906" w:h="16838"/>
       <w:pgMar w:top="1417" w:right="1417" w:bottom="1417" w:left="1417" w:header="708" w:footer="708" w:gutter="0"/>
@@ -412,6 +578,7 @@
     <w:lsdException w:name="HTML Sample" w:semiHidden="1" w:unhideWhenUsed="1"/>
     <w:lsdException w:name="HTML Typewriter" w:semiHidden="1" w:unhideWhenUsed="1"/>
     <w:lsdException w:name="HTML Variable" w:semiHidden="1" w:unhideWhenUsed="1"/>
+    <w:lsdException w:name="Normal Table" w:semiHidden="1" w:unhideWhenUsed="1"/>
     <w:lsdException w:name="annotation subject" w:semiHidden="1" w:unhideWhenUsed="1"/>
     <w:lsdException w:name="No List" w:semiHidden="1" w:unhideWhenUsed="1"/>
     <w:lsdException w:name="Outline List 1" w:semiHidden="1" w:unhideWhenUsed="1"/>
@@ -458,8 +625,10 @@
     <w:lsdException w:name="Table Subtle 2" w:semiHidden="1" w:unhideWhenUsed="1"/>
     <w:lsdException w:name="Table Web 1" w:semiHidden="1" w:unhideWhenUsed="1"/>
     <w:lsdException w:name="Table Web 2" w:semiHidden="1" w:unhideWhenUsed="1"/>
+    <w:lsdException w:name="Table Web 3" w:semiHidden="1" w:unhideWhenUsed="1"/>
     <w:lsdException w:name="Balloon Text" w:semiHidden="1" w:unhideWhenUsed="1"/>
     <w:lsdException w:name="Table Grid" w:uiPriority="39"/>
+    <w:lsdException w:name="Table Theme" w:semiHidden="1" w:unhideWhenUsed="1"/>
     <w:lsdException w:name="Placeholder Text" w:semiHidden="1"/>
     <w:lsdException w:name="No Spacing" w:uiPriority="1" w:qFormat="1"/>
     <w:lsdException w:name="Light Shading" w:uiPriority="60"/>

</xml_diff>